<commit_message>
updated the tutorial guide
</commit_message>
<xml_diff>
--- a/docs/Hands-On-Experiments to practice Avro schema management.docx
+++ b/docs/Hands-On-Experiments to practice Avro schema management.docx
@@ -45,7 +45,146 @@
         <w:pStyle w:val="Heading1"/>
       </w:pPr>
       <w:r>
+        <w:t>Motivation</w:t>
+      </w:r>
+    </w:p>
+    <w:p>
+      <w:r>
+        <w:t xml:space="preserve">For developers it is important to know how to handle data serialization and data modelling. Although a lot of examples and hints are provided on the internet, a systematic approach helps us to remember the good features and the pitfalls. </w:t>
+      </w:r>
+      <w:r>
+        <w:br/>
+        <w:t xml:space="preserve">Doing the right things fast does not protect you from falling. But how to continue? How to get up again? If you have seen the error messages, they won’t surprise you. </w:t>
+      </w:r>
+    </w:p>
+    <w:p>
+      <w:r>
+        <w:t>This project gives you a playground for working with and learning how handle Avro Schema in your projects.</w:t>
+      </w:r>
+    </w:p>
+    <w:p>
+      <w:pPr>
+        <w:pStyle w:val="Heading1"/>
+      </w:pPr>
+      <w:r>
+        <w:t>Objectives</w:t>
+      </w:r>
+    </w:p>
+    <w:p/>
+    <w:p>
+      <w:pPr>
+        <w:rPr>
+          <w:b/>
+          <w:bCs/>
+          <w:u w:val="single"/>
+        </w:rPr>
+      </w:pPr>
+      <w:r>
+        <w:rPr>
+          <w:b/>
+          <w:bCs/>
+          <w:u w:val="single"/>
+        </w:rPr>
+        <w:t>Module 1: Avro Basics</w:t>
+      </w:r>
+    </w:p>
+    <w:p>
+      <w:pPr>
+        <w:pStyle w:val="ListParagraph"/>
+        <w:numPr>
+          <w:ilvl w:val="0"/>
+          <w:numId w:val="4"/>
+        </w:numPr>
+      </w:pPr>
+      <w:r>
+        <w:t>Generation of a Java class from a given Schema</w:t>
+      </w:r>
+    </w:p>
+    <w:p>
+      <w:pPr>
+        <w:pStyle w:val="ListParagraph"/>
+        <w:numPr>
+          <w:ilvl w:val="0"/>
+          <w:numId w:val="4"/>
+        </w:numPr>
+      </w:pPr>
+      <w:r>
+        <w:t xml:space="preserve">Generate </w:t>
+      </w:r>
+      <w:r>
+        <w:t xml:space="preserve">an </w:t>
+      </w:r>
+      <w:r>
+        <w:t>Avro</w:t>
+      </w:r>
+      <w:r>
+        <w:t xml:space="preserve"> s</w:t>
+      </w:r>
+      <w:r>
+        <w:t>chema from private Java classes</w:t>
+      </w:r>
+    </w:p>
+    <w:p>
+      <w:pPr>
+        <w:pStyle w:val="ListParagraph"/>
+        <w:numPr>
+          <w:ilvl w:val="0"/>
+          <w:numId w:val="4"/>
+        </w:numPr>
+      </w:pPr>
+      <w:r>
+        <w:t>Generate Avro schema from Java class from any package</w:t>
+      </w:r>
+    </w:p>
+    <w:p>
+      <w:pPr>
+        <w:pStyle w:val="ListParagraph"/>
+        <w:numPr>
+          <w:ilvl w:val="0"/>
+          <w:numId w:val="4"/>
+        </w:numPr>
+      </w:pPr>
+      <w:r>
+        <w:t>Generate Avro schema from generated Java class</w:t>
+      </w:r>
+    </w:p>
+    <w:p>
+      <w:pPr>
+        <w:pStyle w:val="ListParagraph"/>
+        <w:numPr>
+          <w:ilvl w:val="0"/>
+          <w:numId w:val="4"/>
+        </w:numPr>
+      </w:pPr>
+      <w:r>
+        <w:t xml:space="preserve">Test schema compatibility for 2 persisted schemas </w:t>
+      </w:r>
+    </w:p>
+    <w:p>
+      <w:pPr>
+        <w:pStyle w:val="ListParagraph"/>
+        <w:numPr>
+          <w:ilvl w:val="0"/>
+          <w:numId w:val="4"/>
+        </w:numPr>
+      </w:pPr>
+      <w:r>
+        <w:t>Test schema compatibility for modified schema</w:t>
+      </w:r>
+      <w:r>
+        <w:t>s</w:t>
+      </w:r>
+    </w:p>
+    <w:p/>
+    <w:p>
+      <w:pPr>
+        <w:pStyle w:val="Heading1"/>
+      </w:pPr>
+      <w:r>
         <w:t>Summary:</w:t>
+      </w:r>
+      <w:r>
+        <w:br/>
       </w:r>
     </w:p>
     <w:p>
@@ -57,25 +196,16 @@
         </w:numPr>
       </w:pPr>
       <w:r>
-        <w:t>t</w:t>
-      </w:r>
-      <w:r>
-        <w:t>he generation of fields depends on the c</w:t>
+        <w:t>G</w:t>
+      </w:r>
+      <w:r>
+        <w:t>eneration of fields depends on the c</w:t>
       </w:r>
       <w:r>
         <w:t>hosen datatype</w:t>
       </w:r>
-    </w:p>
-    <w:p>
-      <w:pPr>
-        <w:pStyle w:val="ListParagraph"/>
-        <w:numPr>
-          <w:ilvl w:val="1"/>
-          <w:numId w:val="1"/>
-        </w:numPr>
-      </w:pPr>
-      <w:r>
-        <w:t>primitives can’t be NULL, objects can be NULL, thus, the field is nullable for objects only</w:t>
+      <w:r>
+        <w:t>.</w:t>
       </w:r>
     </w:p>
     <w:p>
@@ -87,10 +217,13 @@
         </w:numPr>
       </w:pPr>
       <w:r>
-        <w:t>public fields appear in the schema</w:t>
-      </w:r>
-      <w:r>
-        <w:t xml:space="preserve"> always</w:t>
+        <w:t>P</w:t>
+      </w:r>
+      <w:r>
+        <w:t>rimitives can’t be NULL, objects can be NULL, thus, the field is nullable for objects only</w:t>
+      </w:r>
+      <w:r>
+        <w:t>.</w:t>
       </w:r>
     </w:p>
     <w:p>
@@ -102,30 +235,16 @@
         </w:numPr>
       </w:pPr>
       <w:r>
-        <w:t>private</w:t>
-      </w:r>
-      <w:r>
-        <w:t xml:space="preserve"> or protected</w:t>
-      </w:r>
-      <w:r>
-        <w:t xml:space="preserve"> </w:t>
-      </w:r>
-      <w:r>
-        <w:t>fields</w:t>
-      </w:r>
-      <w:r>
-        <w:t>,</w:t>
-      </w:r>
-      <w:r>
-        <w:t xml:space="preserve"> which have a </w:t>
-      </w:r>
-      <w:proofErr w:type="gramStart"/>
-      <w:r>
-        <w:t>Getter/Setter methods</w:t>
-      </w:r>
-      <w:proofErr w:type="gramEnd"/>
-      <w:r>
-        <w:t xml:space="preserve"> appear in the schema</w:t>
+        <w:t>P</w:t>
+      </w:r>
+      <w:r>
+        <w:t>ublic fields appear in the schema</w:t>
+      </w:r>
+      <w:r>
+        <w:t xml:space="preserve"> always</w:t>
+      </w:r>
+      <w:r>
+        <w:t>.</w:t>
       </w:r>
     </w:p>
     <w:p>
@@ -137,7 +256,36 @@
         </w:numPr>
       </w:pPr>
       <w:r>
-        <w:t>references to the same class work</w:t>
+        <w:t>P</w:t>
+      </w:r>
+      <w:r>
+        <w:t>rivate</w:t>
+      </w:r>
+      <w:r>
+        <w:t xml:space="preserve"> or protected</w:t>
+      </w:r>
+      <w:r>
+        <w:t xml:space="preserve"> </w:t>
+      </w:r>
+      <w:r>
+        <w:t>fields</w:t>
+      </w:r>
+      <w:r>
+        <w:t>,</w:t>
+      </w:r>
+      <w:r>
+        <w:t xml:space="preserve"> which have a </w:t>
+      </w:r>
+      <w:proofErr w:type="gramStart"/>
+      <w:r>
+        <w:t>Getter/Setter methods</w:t>
+      </w:r>
+      <w:proofErr w:type="gramEnd"/>
+      <w:r>
+        <w:t xml:space="preserve"> appear in the schema</w:t>
+      </w:r>
+      <w:r>
+        <w:t>.</w:t>
       </w:r>
     </w:p>
     <w:p>
@@ -149,15 +297,46 @@
         </w:numPr>
       </w:pPr>
       <w:r>
-        <w:t xml:space="preserve">references to other classes work </w:t>
-      </w:r>
-      <w:r>
-        <w:rPr>
-          <w:highlight w:val="yellow"/>
-        </w:rPr>
-        <w:t>(HOW DEEP???)</w:t>
-      </w:r>
-    </w:p>
+        <w:t>R</w:t>
+      </w:r>
+      <w:r>
+        <w:t>eferences to the same class work</w:t>
+      </w:r>
+      <w:r>
+        <w:t>.</w:t>
+      </w:r>
+    </w:p>
+    <w:p>
+      <w:pPr>
+        <w:pStyle w:val="ListParagraph"/>
+        <w:numPr>
+          <w:ilvl w:val="0"/>
+          <w:numId w:val="1"/>
+        </w:numPr>
+      </w:pPr>
+      <w:r>
+        <w:t>R</w:t>
+      </w:r>
+      <w:r>
+        <w:t>eferences to other classes work</w:t>
+      </w:r>
+      <w:r>
+        <w:t>.</w:t>
+      </w:r>
+    </w:p>
+    <w:p>
+      <w:pPr>
+        <w:pStyle w:val="ListParagraph"/>
+        <w:numPr>
+          <w:ilvl w:val="0"/>
+          <w:numId w:val="1"/>
+        </w:numPr>
+      </w:pPr>
+      <w:r>
+        <w:t>In Avro 1.9, the change of the namespace is not an incompatible change any longer. In older Avro version this was an incompatible change.</w:t>
+      </w:r>
+    </w:p>
+    <w:p/>
     <w:p>
       <w:pPr>
         <w:rPr>
@@ -173,11 +352,11 @@
     </w:p>
     <w:p>
       <w:pPr>
-        <w:pStyle w:val="Heading1"/>
+        <w:pStyle w:val="Heading2"/>
       </w:pPr>
       <w:r>
         <w:lastRenderedPageBreak/>
-        <w:t>Demos:</w:t>
+        <w:t>Module 1: Avro Basics</w:t>
       </w:r>
     </w:p>
     <w:p/>
@@ -198,7 +377,7 @@
           </w:tcPr>
           <w:p>
             <w:pPr>
-              <w:pStyle w:val="Heading2"/>
+              <w:pStyle w:val="Heading3"/>
             </w:pPr>
             <w:r>
               <w:t>Generation of a Java class from a given Schema</w:t>
@@ -397,18 +576,16 @@
           </w:tcPr>
           <w:p>
             <w:pPr>
-              <w:pStyle w:val="Heading2"/>
+              <w:pStyle w:val="Heading3"/>
             </w:pPr>
             <w:r>
-              <w:t xml:space="preserve">Generate </w:t>
-            </w:r>
-            <w:proofErr w:type="spellStart"/>
-            <w:r>
-              <w:t>AvroSchema</w:t>
-            </w:r>
-            <w:proofErr w:type="spellEnd"/>
-            <w:r>
-              <w:t xml:space="preserve"> from private Java classes</w:t>
+              <w:t>Generate Avro</w:t>
+            </w:r>
+            <w:r>
+              <w:t xml:space="preserve"> s</w:t>
+            </w:r>
+            <w:r>
+              <w:t>chema from private Java classes</w:t>
             </w:r>
           </w:p>
         </w:tc>
@@ -485,18 +662,16 @@
           </w:tcPr>
           <w:p>
             <w:pPr>
-              <w:pStyle w:val="Heading2"/>
+              <w:pStyle w:val="Heading3"/>
             </w:pPr>
             <w:r>
-              <w:t xml:space="preserve">Generate </w:t>
-            </w:r>
-            <w:proofErr w:type="spellStart"/>
-            <w:r>
-              <w:t>AvroSchema</w:t>
-            </w:r>
-            <w:proofErr w:type="spellEnd"/>
-            <w:r>
-              <w:t xml:space="preserve"> from Java class from any package</w:t>
+              <w:t>Generate Avro</w:t>
+            </w:r>
+            <w:r>
+              <w:t xml:space="preserve"> s</w:t>
+            </w:r>
+            <w:r>
+              <w:t>chema from Java class from any package</w:t>
             </w:r>
           </w:p>
         </w:tc>
@@ -573,18 +748,16 @@
           </w:tcPr>
           <w:p>
             <w:pPr>
-              <w:pStyle w:val="Heading2"/>
+              <w:pStyle w:val="Heading3"/>
             </w:pPr>
             <w:r>
-              <w:t xml:space="preserve">Generate </w:t>
-            </w:r>
-            <w:proofErr w:type="spellStart"/>
-            <w:r>
-              <w:t>AvroSchema</w:t>
-            </w:r>
-            <w:proofErr w:type="spellEnd"/>
-            <w:r>
-              <w:t xml:space="preserve"> from generated Java class</w:t>
+              <w:t>Generate Avro</w:t>
+            </w:r>
+            <w:r>
+              <w:t xml:space="preserve"> s</w:t>
+            </w:r>
+            <w:r>
+              <w:t>chema from generated Java class</w:t>
             </w:r>
           </w:p>
         </w:tc>
@@ -661,7 +834,7 @@
           </w:tcPr>
           <w:p>
             <w:pPr>
-              <w:pStyle w:val="Heading2"/>
+              <w:pStyle w:val="Heading3"/>
               <w:rPr>
                 <w:color w:val="000000"/>
               </w:rPr>
@@ -682,15 +855,26 @@
           <w:p/>
           <w:p>
             <w:pPr>
-              <w:pStyle w:val="Heading2"/>
+              <w:pStyle w:val="Heading3"/>
               <w:rPr>
                 <w:color w:val="000000"/>
               </w:rPr>
             </w:pPr>
             <w:r>
-              <w:t xml:space="preserve">Test schema compatibility for modified schema </w:t>
+              <w:t>Test schema compatibility for modified schema</w:t>
+            </w:r>
+            <w:r>
+              <w:t>s</w:t>
+            </w:r>
+            <w:r>
+              <w:t xml:space="preserve"> </w:t>
             </w:r>
           </w:p>
+          <w:p/>
+          <w:p/>
+          <w:p/>
+          <w:p/>
+          <w:p/>
           <w:p/>
         </w:tc>
         <w:tc>
@@ -787,6 +971,11 @@
         <w:docPartUnique/>
       </w:docPartObj>
     </w:sdtPr>
+    <w:sdtEndPr>
+      <w:rPr>
+        <w:rStyle w:val="PageNumber"/>
+      </w:rPr>
+    </w:sdtEndPr>
     <w:sdtContent>
       <w:p>
         <w:pPr>
@@ -839,6 +1028,11 @@
         <w:docPartUnique/>
       </w:docPartObj>
     </w:sdtPr>
+    <w:sdtEndPr>
+      <w:rPr>
+        <w:rStyle w:val="PageNumber"/>
+      </w:rPr>
+    </w:sdtEndPr>
     <w:sdtContent>
       <w:p>
         <w:pPr>
@@ -921,7 +1115,7 @@
       <w:lvlText w:val="-"/>
       <w:lvlJc w:val="left"/>
       <w:pPr>
-        <w:ind w:left="1080" w:hanging="360"/>
+        <w:ind w:left="360" w:hanging="360"/>
       </w:pPr>
       <w:rPr>
         <w:rFonts w:ascii="Calibri" w:eastAsiaTheme="minorHAnsi" w:hAnsi="Calibri" w:cs="Calibri" w:hint="default"/>
@@ -933,7 +1127,7 @@
       <w:lvlText w:val="o"/>
       <w:lvlJc w:val="left"/>
       <w:pPr>
-        <w:ind w:left="1800" w:hanging="360"/>
+        <w:ind w:left="1080" w:hanging="360"/>
       </w:pPr>
       <w:rPr>
         <w:rFonts w:ascii="Courier New" w:hAnsi="Courier New" w:hint="default"/>
@@ -945,7 +1139,7 @@
       <w:lvlText w:val=""/>
       <w:lvlJc w:val="left"/>
       <w:pPr>
-        <w:ind w:left="2520" w:hanging="360"/>
+        <w:ind w:left="1800" w:hanging="360"/>
       </w:pPr>
       <w:rPr>
         <w:rFonts w:ascii="Wingdings" w:hAnsi="Wingdings" w:hint="default"/>
@@ -957,7 +1151,7 @@
       <w:lvlText w:val=""/>
       <w:lvlJc w:val="left"/>
       <w:pPr>
-        <w:ind w:left="3240" w:hanging="360"/>
+        <w:ind w:left="2520" w:hanging="360"/>
       </w:pPr>
       <w:rPr>
         <w:rFonts w:ascii="Symbol" w:hAnsi="Symbol" w:hint="default"/>
@@ -969,7 +1163,7 @@
       <w:lvlText w:val="o"/>
       <w:lvlJc w:val="left"/>
       <w:pPr>
-        <w:ind w:left="3960" w:hanging="360"/>
+        <w:ind w:left="3240" w:hanging="360"/>
       </w:pPr>
       <w:rPr>
         <w:rFonts w:ascii="Courier New" w:hAnsi="Courier New" w:hint="default"/>
@@ -981,7 +1175,7 @@
       <w:lvlText w:val=""/>
       <w:lvlJc w:val="left"/>
       <w:pPr>
-        <w:ind w:left="4680" w:hanging="360"/>
+        <w:ind w:left="3960" w:hanging="360"/>
       </w:pPr>
       <w:rPr>
         <w:rFonts w:ascii="Wingdings" w:hAnsi="Wingdings" w:hint="default"/>
@@ -993,7 +1187,7 @@
       <w:lvlText w:val=""/>
       <w:lvlJc w:val="left"/>
       <w:pPr>
-        <w:ind w:left="5400" w:hanging="360"/>
+        <w:ind w:left="4680" w:hanging="360"/>
       </w:pPr>
       <w:rPr>
         <w:rFonts w:ascii="Symbol" w:hAnsi="Symbol" w:hint="default"/>
@@ -1005,7 +1199,7 @@
       <w:lvlText w:val="o"/>
       <w:lvlJc w:val="left"/>
       <w:pPr>
-        <w:ind w:left="6120" w:hanging="360"/>
+        <w:ind w:left="5400" w:hanging="360"/>
       </w:pPr>
       <w:rPr>
         <w:rFonts w:ascii="Courier New" w:hAnsi="Courier New" w:hint="default"/>
@@ -1017,7 +1211,7 @@
       <w:lvlText w:val=""/>
       <w:lvlJc w:val="left"/>
       <w:pPr>
-        <w:ind w:left="6840" w:hanging="360"/>
+        <w:ind w:left="6120" w:hanging="360"/>
       </w:pPr>
       <w:rPr>
         <w:rFonts w:ascii="Wingdings" w:hAnsi="Wingdings" w:hint="default"/>
@@ -1113,11 +1307,241 @@
       </w:pPr>
     </w:lvl>
   </w:abstractNum>
+  <w:abstractNum w:abstractNumId="2" w15:restartNumberingAfterBreak="0">
+    <w:nsid w:val="26362949"/>
+    <w:multiLevelType w:val="hybridMultilevel"/>
+    <w:tmpl w:val="9E8CE5E0"/>
+    <w:lvl w:ilvl="0" w:tplc="E786B192">
+      <w:numFmt w:val="bullet"/>
+      <w:lvlText w:val="-"/>
+      <w:lvlJc w:val="left"/>
+      <w:pPr>
+        <w:ind w:left="720" w:hanging="360"/>
+      </w:pPr>
+      <w:rPr>
+        <w:rFonts w:ascii="Calibri" w:eastAsiaTheme="minorHAnsi" w:hAnsi="Calibri" w:cs="Calibri" w:hint="default"/>
+      </w:rPr>
+    </w:lvl>
+    <w:lvl w:ilvl="1" w:tplc="08090003" w:tentative="1">
+      <w:start w:val="1"/>
+      <w:numFmt w:val="bullet"/>
+      <w:lvlText w:val="o"/>
+      <w:lvlJc w:val="left"/>
+      <w:pPr>
+        <w:ind w:left="1440" w:hanging="360"/>
+      </w:pPr>
+      <w:rPr>
+        <w:rFonts w:ascii="Courier New" w:hAnsi="Courier New" w:cs="Courier New" w:hint="default"/>
+      </w:rPr>
+    </w:lvl>
+    <w:lvl w:ilvl="2" w:tplc="08090005" w:tentative="1">
+      <w:start w:val="1"/>
+      <w:numFmt w:val="bullet"/>
+      <w:lvlText w:val=""/>
+      <w:lvlJc w:val="left"/>
+      <w:pPr>
+        <w:ind w:left="2160" w:hanging="360"/>
+      </w:pPr>
+      <w:rPr>
+        <w:rFonts w:ascii="Wingdings" w:hAnsi="Wingdings" w:hint="default"/>
+      </w:rPr>
+    </w:lvl>
+    <w:lvl w:ilvl="3" w:tplc="08090001" w:tentative="1">
+      <w:start w:val="1"/>
+      <w:numFmt w:val="bullet"/>
+      <w:lvlText w:val=""/>
+      <w:lvlJc w:val="left"/>
+      <w:pPr>
+        <w:ind w:left="2880" w:hanging="360"/>
+      </w:pPr>
+      <w:rPr>
+        <w:rFonts w:ascii="Symbol" w:hAnsi="Symbol" w:hint="default"/>
+      </w:rPr>
+    </w:lvl>
+    <w:lvl w:ilvl="4" w:tplc="08090003" w:tentative="1">
+      <w:start w:val="1"/>
+      <w:numFmt w:val="bullet"/>
+      <w:lvlText w:val="o"/>
+      <w:lvlJc w:val="left"/>
+      <w:pPr>
+        <w:ind w:left="3600" w:hanging="360"/>
+      </w:pPr>
+      <w:rPr>
+        <w:rFonts w:ascii="Courier New" w:hAnsi="Courier New" w:cs="Courier New" w:hint="default"/>
+      </w:rPr>
+    </w:lvl>
+    <w:lvl w:ilvl="5" w:tplc="08090005" w:tentative="1">
+      <w:start w:val="1"/>
+      <w:numFmt w:val="bullet"/>
+      <w:lvlText w:val=""/>
+      <w:lvlJc w:val="left"/>
+      <w:pPr>
+        <w:ind w:left="4320" w:hanging="360"/>
+      </w:pPr>
+      <w:rPr>
+        <w:rFonts w:ascii="Wingdings" w:hAnsi="Wingdings" w:hint="default"/>
+      </w:rPr>
+    </w:lvl>
+    <w:lvl w:ilvl="6" w:tplc="08090001" w:tentative="1">
+      <w:start w:val="1"/>
+      <w:numFmt w:val="bullet"/>
+      <w:lvlText w:val=""/>
+      <w:lvlJc w:val="left"/>
+      <w:pPr>
+        <w:ind w:left="5040" w:hanging="360"/>
+      </w:pPr>
+      <w:rPr>
+        <w:rFonts w:ascii="Symbol" w:hAnsi="Symbol" w:hint="default"/>
+      </w:rPr>
+    </w:lvl>
+    <w:lvl w:ilvl="7" w:tplc="08090003" w:tentative="1">
+      <w:start w:val="1"/>
+      <w:numFmt w:val="bullet"/>
+      <w:lvlText w:val="o"/>
+      <w:lvlJc w:val="left"/>
+      <w:pPr>
+        <w:ind w:left="5760" w:hanging="360"/>
+      </w:pPr>
+      <w:rPr>
+        <w:rFonts w:ascii="Courier New" w:hAnsi="Courier New" w:cs="Courier New" w:hint="default"/>
+      </w:rPr>
+    </w:lvl>
+    <w:lvl w:ilvl="8" w:tplc="08090005" w:tentative="1">
+      <w:start w:val="1"/>
+      <w:numFmt w:val="bullet"/>
+      <w:lvlText w:val=""/>
+      <w:lvlJc w:val="left"/>
+      <w:pPr>
+        <w:ind w:left="6480" w:hanging="360"/>
+      </w:pPr>
+      <w:rPr>
+        <w:rFonts w:ascii="Wingdings" w:hAnsi="Wingdings" w:hint="default"/>
+      </w:rPr>
+    </w:lvl>
+  </w:abstractNum>
+  <w:abstractNum w:abstractNumId="3" w15:restartNumberingAfterBreak="0">
+    <w:nsid w:val="67131ECB"/>
+    <w:multiLevelType w:val="hybridMultilevel"/>
+    <w:tmpl w:val="989AF6D8"/>
+    <w:lvl w:ilvl="0" w:tplc="3DB82D98">
+      <w:numFmt w:val="bullet"/>
+      <w:lvlText w:val="-"/>
+      <w:lvlJc w:val="left"/>
+      <w:pPr>
+        <w:ind w:left="720" w:hanging="360"/>
+      </w:pPr>
+      <w:rPr>
+        <w:rFonts w:ascii="Calibri" w:eastAsiaTheme="minorHAnsi" w:hAnsi="Calibri" w:cs="Calibri" w:hint="default"/>
+      </w:rPr>
+    </w:lvl>
+    <w:lvl w:ilvl="1" w:tplc="08090003" w:tentative="1">
+      <w:start w:val="1"/>
+      <w:numFmt w:val="bullet"/>
+      <w:lvlText w:val="o"/>
+      <w:lvlJc w:val="left"/>
+      <w:pPr>
+        <w:ind w:left="1440" w:hanging="360"/>
+      </w:pPr>
+      <w:rPr>
+        <w:rFonts w:ascii="Courier New" w:hAnsi="Courier New" w:cs="Courier New" w:hint="default"/>
+      </w:rPr>
+    </w:lvl>
+    <w:lvl w:ilvl="2" w:tplc="08090005" w:tentative="1">
+      <w:start w:val="1"/>
+      <w:numFmt w:val="bullet"/>
+      <w:lvlText w:val=""/>
+      <w:lvlJc w:val="left"/>
+      <w:pPr>
+        <w:ind w:left="2160" w:hanging="360"/>
+      </w:pPr>
+      <w:rPr>
+        <w:rFonts w:ascii="Wingdings" w:hAnsi="Wingdings" w:hint="default"/>
+      </w:rPr>
+    </w:lvl>
+    <w:lvl w:ilvl="3" w:tplc="08090001" w:tentative="1">
+      <w:start w:val="1"/>
+      <w:numFmt w:val="bullet"/>
+      <w:lvlText w:val=""/>
+      <w:lvlJc w:val="left"/>
+      <w:pPr>
+        <w:ind w:left="2880" w:hanging="360"/>
+      </w:pPr>
+      <w:rPr>
+        <w:rFonts w:ascii="Symbol" w:hAnsi="Symbol" w:hint="default"/>
+      </w:rPr>
+    </w:lvl>
+    <w:lvl w:ilvl="4" w:tplc="08090003" w:tentative="1">
+      <w:start w:val="1"/>
+      <w:numFmt w:val="bullet"/>
+      <w:lvlText w:val="o"/>
+      <w:lvlJc w:val="left"/>
+      <w:pPr>
+        <w:ind w:left="3600" w:hanging="360"/>
+      </w:pPr>
+      <w:rPr>
+        <w:rFonts w:ascii="Courier New" w:hAnsi="Courier New" w:cs="Courier New" w:hint="default"/>
+      </w:rPr>
+    </w:lvl>
+    <w:lvl w:ilvl="5" w:tplc="08090005" w:tentative="1">
+      <w:start w:val="1"/>
+      <w:numFmt w:val="bullet"/>
+      <w:lvlText w:val=""/>
+      <w:lvlJc w:val="left"/>
+      <w:pPr>
+        <w:ind w:left="4320" w:hanging="360"/>
+      </w:pPr>
+      <w:rPr>
+        <w:rFonts w:ascii="Wingdings" w:hAnsi="Wingdings" w:hint="default"/>
+      </w:rPr>
+    </w:lvl>
+    <w:lvl w:ilvl="6" w:tplc="08090001" w:tentative="1">
+      <w:start w:val="1"/>
+      <w:numFmt w:val="bullet"/>
+      <w:lvlText w:val=""/>
+      <w:lvlJc w:val="left"/>
+      <w:pPr>
+        <w:ind w:left="5040" w:hanging="360"/>
+      </w:pPr>
+      <w:rPr>
+        <w:rFonts w:ascii="Symbol" w:hAnsi="Symbol" w:hint="default"/>
+      </w:rPr>
+    </w:lvl>
+    <w:lvl w:ilvl="7" w:tplc="08090003" w:tentative="1">
+      <w:start w:val="1"/>
+      <w:numFmt w:val="bullet"/>
+      <w:lvlText w:val="o"/>
+      <w:lvlJc w:val="left"/>
+      <w:pPr>
+        <w:ind w:left="5760" w:hanging="360"/>
+      </w:pPr>
+      <w:rPr>
+        <w:rFonts w:ascii="Courier New" w:hAnsi="Courier New" w:cs="Courier New" w:hint="default"/>
+      </w:rPr>
+    </w:lvl>
+    <w:lvl w:ilvl="8" w:tplc="08090005" w:tentative="1">
+      <w:start w:val="1"/>
+      <w:numFmt w:val="bullet"/>
+      <w:lvlText w:val=""/>
+      <w:lvlJc w:val="left"/>
+      <w:pPr>
+        <w:ind w:left="6480" w:hanging="360"/>
+      </w:pPr>
+      <w:rPr>
+        <w:rFonts w:ascii="Wingdings" w:hAnsi="Wingdings" w:hint="default"/>
+      </w:rPr>
+    </w:lvl>
+  </w:abstractNum>
   <w:num w:numId="1">
     <w:abstractNumId w:val="0"/>
   </w:num>
   <w:num w:numId="2">
     <w:abstractNumId w:val="1"/>
+  </w:num>
+  <w:num w:numId="3">
+    <w:abstractNumId w:val="3"/>
+  </w:num>
+  <w:num w:numId="4">
+    <w:abstractNumId w:val="2"/>
   </w:num>
 </w:numbering>
 </file>
@@ -1560,6 +1984,26 @@
       <w:szCs w:val="26"/>
     </w:rPr>
   </w:style>
+  <w:style w:type="paragraph" w:styleId="Heading3">
+    <w:name w:val="heading 3"/>
+    <w:basedOn w:val="Normal"/>
+    <w:next w:val="Normal"/>
+    <w:link w:val="Heading3Char"/>
+    <w:uiPriority w:val="9"/>
+    <w:unhideWhenUsed/>
+    <w:qFormat/>
+    <w:rsid w:val="00C41F34"/>
+    <w:pPr>
+      <w:keepNext/>
+      <w:keepLines/>
+      <w:spacing w:before="40"/>
+      <w:outlineLvl w:val="2"/>
+    </w:pPr>
+    <w:rPr>
+      <w:rFonts w:asciiTheme="majorHAnsi" w:eastAsiaTheme="majorEastAsia" w:hAnsiTheme="majorHAnsi" w:cstheme="majorBidi"/>
+      <w:color w:val="1F3763" w:themeColor="accent1" w:themeShade="7F"/>
+    </w:rPr>
+  </w:style>
   <w:style w:type="character" w:default="1" w:styleId="DefaultParagraphFont">
     <w:name w:val="Default Paragraph Font"/>
     <w:uiPriority w:val="1"/>
@@ -1899,6 +2343,17 @@
     <w:semiHidden/>
     <w:unhideWhenUsed/>
     <w:rsid w:val="00A91330"/>
+  </w:style>
+  <w:style w:type="character" w:customStyle="1" w:styleId="Heading3Char">
+    <w:name w:val="Heading 3 Char"/>
+    <w:basedOn w:val="DefaultParagraphFont"/>
+    <w:link w:val="Heading3"/>
+    <w:uiPriority w:val="9"/>
+    <w:rsid w:val="00C41F34"/>
+    <w:rPr>
+      <w:rFonts w:asciiTheme="majorHAnsi" w:eastAsiaTheme="majorEastAsia" w:hAnsiTheme="majorHAnsi" w:cstheme="majorBidi"/>
+      <w:color w:val="1F3763" w:themeColor="accent1" w:themeShade="7F"/>
+    </w:rPr>
   </w:style>
 </w:styles>
 </file>

</xml_diff>